<commit_message>
Debug Info added + some bugfix
</commit_message>
<xml_diff>
--- a/instructions.docx
+++ b/instructions.docx
@@ -5,7 +5,7 @@
     <w:p>
       <w:pPr>
         <w:pStyle w:val="Default"/>
-        <w:ind w:left="993" w:right="849"/>
+        <w:ind w:left="1701" w:right="849"/>
         <w:rPr>
           <w:sz w:val="28"/>
           <w:szCs w:val="28"/>
@@ -26,24 +26,26 @@
     <w:p>
       <w:pPr>
         <w:pStyle w:val="Default"/>
-        <w:ind w:left="993" w:right="849"/>
+        <w:ind w:left="1701" w:right="849"/>
         <w:rPr>
           <w:b/>
           <w:bCs/>
           <w:sz w:val="26"/>
           <w:szCs w:val="26"/>
-        </w:rPr>
-      </w:pPr>
-    </w:p>
-    <w:p>
-      <w:pPr>
-        <w:pStyle w:val="Default"/>
-        <w:ind w:left="993" w:right="849"/>
+          <w:lang w:val="en-US"/>
+        </w:rPr>
+      </w:pPr>
+    </w:p>
+    <w:p>
+      <w:pPr>
+        <w:pStyle w:val="Default"/>
+        <w:ind w:left="1701" w:right="849"/>
         <w:rPr>
           <w:b/>
           <w:bCs/>
           <w:sz w:val="26"/>
           <w:szCs w:val="26"/>
+          <w:lang w:val="en-US"/>
         </w:rPr>
       </w:pPr>
       <w:r>
@@ -52,6 +54,7 @@
           <w:bCs/>
           <w:sz w:val="26"/>
           <w:szCs w:val="26"/>
+          <w:lang w:val="en-US"/>
         </w:rPr>
         <w:t xml:space="preserve">Intro </w:t>
       </w:r>
@@ -59,7 +62,7 @@
     <w:p>
       <w:pPr>
         <w:pStyle w:val="Default"/>
-        <w:ind w:left="993" w:right="849"/>
+        <w:ind w:left="1701" w:right="849"/>
         <w:rPr>
           <w:sz w:val="26"/>
           <w:szCs w:val="26"/>
@@ -69,7 +72,7 @@
     </w:p>
     <w:p>
       <w:pPr>
-        <w:ind w:left="993" w:right="1274"/>
+        <w:ind w:left="1701" w:right="1274"/>
         <w:rPr>
           <w:rStyle w:val="hps"/>
           <w:lang w:val="en"/>
@@ -192,169 +195,148 @@
           <w:rStyle w:val="hps"/>
           <w:lang w:val="en"/>
         </w:rPr>
-        <w:t xml:space="preserve">use </w:t>
+        <w:t xml:space="preserve">use third-party tools (BI Publisher, Apache FOP). </w:t>
       </w:r>
       <w:r>
         <w:rPr>
           <w:rStyle w:val="hps"/>
           <w:lang w:val="en"/>
         </w:rPr>
-        <w:t>third-party tools</w:t>
+        <w:t>T</w:t>
       </w:r>
       <w:r>
         <w:rPr>
           <w:rStyle w:val="hps"/>
           <w:lang w:val="en"/>
         </w:rPr>
-        <w:t xml:space="preserve"> (BI Publisher, Apache FOP). </w:t>
+        <w:t>here are problems</w:t>
       </w:r>
       <w:r>
         <w:rPr>
           <w:rStyle w:val="hps"/>
           <w:lang w:val="en"/>
         </w:rPr>
-        <w:t>T</w:t>
+        <w:t xml:space="preserve"> to </w:t>
       </w:r>
       <w:r>
         <w:rPr>
           <w:rStyle w:val="hps"/>
           <w:lang w:val="en"/>
         </w:rPr>
-        <w:t>here are problems</w:t>
+        <w:t xml:space="preserve">build </w:t>
       </w:r>
       <w:r>
         <w:rPr>
           <w:rStyle w:val="hps"/>
           <w:lang w:val="en"/>
         </w:rPr>
-        <w:t xml:space="preserve"> to </w:t>
+        <w:t xml:space="preserve">such </w:t>
       </w:r>
       <w:r>
         <w:rPr>
           <w:rStyle w:val="hps"/>
           <w:lang w:val="en"/>
         </w:rPr>
-        <w:t xml:space="preserve">build </w:t>
+        <w:t>reports that correct reflect all customizations</w:t>
       </w:r>
       <w:r>
         <w:rPr>
           <w:rStyle w:val="hps"/>
           <w:lang w:val="en"/>
         </w:rPr>
-        <w:t xml:space="preserve">such </w:t>
+        <w:t xml:space="preserve">, because </w:t>
       </w:r>
       <w:r>
         <w:rPr>
           <w:rStyle w:val="hps"/>
           <w:lang w:val="en"/>
         </w:rPr>
-        <w:t>reports that correct reflect all customizations</w:t>
+        <w:t xml:space="preserve">there are no standard way to get </w:t>
       </w:r>
       <w:r>
         <w:rPr>
           <w:rStyle w:val="hps"/>
           <w:lang w:val="en"/>
         </w:rPr>
-        <w:t xml:space="preserve">, because </w:t>
+        <w:t>prepared dataset from</w:t>
       </w:r>
       <w:r>
         <w:rPr>
           <w:rStyle w:val="hps"/>
           <w:lang w:val="en"/>
         </w:rPr>
-        <w:t xml:space="preserve">there are no standard way to get </w:t>
-      </w:r>
+        <w:t xml:space="preserve"> </w:t>
+      </w:r>
+      <w:r>
+        <w:rPr>
+          <w:rFonts w:ascii="Calibri" w:hAnsi="Calibri" w:cs="Calibri"/>
+          <w:lang w:val="en-US"/>
+        </w:rPr>
+        <w:t xml:space="preserve">Interactive Report. </w:t>
+      </w:r>
+    </w:p>
+    <w:p>
+      <w:pPr>
+        <w:ind w:left="1701" w:right="1274"/>
+        <w:rPr>
+          <w:rFonts w:ascii="Calibri" w:hAnsi="Calibri" w:cs="Calibri"/>
+          <w:lang w:val="en-US"/>
+        </w:rPr>
+      </w:pPr>
       <w:r>
         <w:rPr>
           <w:rStyle w:val="hps"/>
           <w:lang w:val="en"/>
         </w:rPr>
-        <w:t>prepared dataset from</w:t>
+        <w:t xml:space="preserve">APEX_IR.GET_REPORT </w:t>
       </w:r>
       <w:r>
         <w:rPr>
           <w:rStyle w:val="hps"/>
           <w:lang w:val="en"/>
         </w:rPr>
-        <w:t xml:space="preserve"> </w:t>
-      </w:r>
-      <w:r>
-        <w:rPr>
-          <w:rFonts w:ascii="Calibri" w:hAnsi="Calibri" w:cs="Calibri"/>
-          <w:lang w:val="en-US"/>
-        </w:rPr>
-        <w:t>Interactive Report</w:t>
-      </w:r>
-      <w:r>
-        <w:rPr>
-          <w:rFonts w:ascii="Calibri" w:hAnsi="Calibri" w:cs="Calibri"/>
-          <w:lang w:val="en-US"/>
-        </w:rPr>
-        <w:t xml:space="preserve">. </w:t>
-      </w:r>
-    </w:p>
-    <w:p>
-      <w:pPr>
-        <w:ind w:left="993" w:right="1274"/>
-        <w:rPr>
-          <w:rFonts w:ascii="Calibri" w:hAnsi="Calibri" w:cs="Calibri"/>
-          <w:lang w:val="en-US"/>
-        </w:rPr>
-      </w:pPr>
+        <w:t>function from APEX-API has</w:t>
+      </w:r>
       <w:r>
         <w:rPr>
           <w:rStyle w:val="hps"/>
           <w:lang w:val="en"/>
         </w:rPr>
-        <w:t xml:space="preserve">APEX_IR.GET_REPORT </w:t>
+        <w:t xml:space="preserve"> </w:t>
       </w:r>
       <w:r>
         <w:rPr>
           <w:rStyle w:val="hps"/>
           <w:lang w:val="en"/>
         </w:rPr>
-        <w:t>function from APEX-API has</w:t>
+        <w:t xml:space="preserve">only </w:t>
       </w:r>
       <w:r>
         <w:rPr>
           <w:rStyle w:val="hps"/>
           <w:lang w:val="en"/>
         </w:rPr>
-        <w:t xml:space="preserve"> </w:t>
+        <w:t xml:space="preserve">restricted support of </w:t>
       </w:r>
       <w:r>
         <w:rPr>
           <w:rStyle w:val="hps"/>
           <w:lang w:val="en"/>
         </w:rPr>
-        <w:t xml:space="preserve">only </w:t>
+        <w:t>IR-</w:t>
       </w:r>
       <w:r>
         <w:rPr>
           <w:rStyle w:val="hps"/>
           <w:lang w:val="en"/>
         </w:rPr>
-        <w:t xml:space="preserve">restricted support of </w:t>
+        <w:t>feature</w:t>
       </w:r>
       <w:r>
         <w:rPr>
           <w:rStyle w:val="hps"/>
           <w:lang w:val="en"/>
         </w:rPr>
-        <w:t>IR-</w:t>
-      </w:r>
-      <w:r>
-        <w:rPr>
-          <w:rStyle w:val="hps"/>
-          <w:lang w:val="en"/>
-        </w:rPr>
-        <w:t>feature</w:t>
-      </w:r>
-      <w:r>
-        <w:rPr>
-          <w:rStyle w:val="hps"/>
-          <w:lang w:val="en"/>
-        </w:rPr>
         <w:t xml:space="preserve">: </w:t>
       </w:r>
       <w:r>
@@ -362,20 +344,13 @@
           <w:rFonts w:ascii="Calibri" w:hAnsi="Calibri" w:cs="Calibri"/>
           <w:lang w:val="en-US"/>
         </w:rPr>
-        <w:t>compute, aggregate</w:t>
-      </w:r>
-      <w:r>
-        <w:rPr>
-          <w:rFonts w:ascii="Calibri" w:hAnsi="Calibri" w:cs="Calibri"/>
-          <w:lang w:val="en-US"/>
-        </w:rPr>
-        <w:t>, calculations, highlights are not supported.</w:t>
-      </w:r>
-    </w:p>
-    <w:p>
-      <w:pPr>
-        <w:pStyle w:val="Default"/>
-        <w:ind w:left="993" w:right="849"/>
+        <w:t>compute, aggregate, calculations, highlights are not supported.</w:t>
+      </w:r>
+    </w:p>
+    <w:p>
+      <w:pPr>
+        <w:pStyle w:val="Default"/>
+        <w:ind w:left="1701" w:right="849"/>
         <w:rPr>
           <w:rFonts w:ascii="Calibri" w:hAnsi="Calibri" w:cs="Calibri"/>
           <w:sz w:val="22"/>
@@ -496,7 +471,7 @@
     <w:p>
       <w:pPr>
         <w:pStyle w:val="Default"/>
-        <w:ind w:left="993" w:right="849"/>
+        <w:ind w:left="1701" w:right="849"/>
         <w:rPr>
           <w:b/>
           <w:bCs/>
@@ -509,7 +484,7 @@
     <w:p>
       <w:pPr>
         <w:pStyle w:val="Default"/>
-        <w:ind w:left="993" w:right="849"/>
+        <w:ind w:left="1701" w:right="849"/>
         <w:rPr>
           <w:sz w:val="26"/>
           <w:szCs w:val="26"/>
@@ -530,7 +505,7 @@
     <w:p>
       <w:pPr>
         <w:pStyle w:val="Default"/>
-        <w:ind w:left="993" w:right="849"/>
+        <w:ind w:left="1701" w:right="849"/>
         <w:rPr>
           <w:rFonts w:ascii="Courier New" w:hAnsi="Courier New" w:cs="Courier New"/>
           <w:sz w:val="22"/>
@@ -544,7 +519,7 @@
         <w:tabs>
           <w:tab w:val="left" w:pos="993"/>
         </w:tabs>
-        <w:ind w:left="993"/>
+        <w:ind w:left="1701"/>
         <w:rPr>
           <w:lang w:val="en-US"/>
         </w:rPr>
@@ -564,6 +539,7 @@
           <w:numId w:val="1"/>
         </w:numPr>
         <w:spacing w:after="0"/>
+        <w:ind w:left="1701" w:firstLine="0"/>
         <w:rPr>
           <w:lang w:val="en-US"/>
         </w:rPr>
@@ -583,6 +559,7 @@
           <w:numId w:val="1"/>
         </w:numPr>
         <w:spacing w:after="0"/>
+        <w:ind w:left="1701" w:firstLine="0"/>
         <w:rPr>
           <w:lang w:val="en-US"/>
         </w:rPr>
@@ -602,6 +579,7 @@
           <w:numId w:val="1"/>
         </w:numPr>
         <w:spacing w:after="0"/>
+        <w:ind w:left="1701" w:firstLine="0"/>
         <w:rPr>
           <w:lang w:val="en-US"/>
         </w:rPr>
@@ -621,6 +599,7 @@
           <w:numId w:val="1"/>
         </w:numPr>
         <w:spacing w:after="0"/>
+        <w:ind w:left="1701" w:firstLine="0"/>
         <w:rPr>
           <w:lang w:val="en-US"/>
         </w:rPr>
@@ -640,6 +619,7 @@
           <w:numId w:val="1"/>
         </w:numPr>
         <w:spacing w:after="0"/>
+        <w:ind w:left="1701" w:firstLine="0"/>
         <w:rPr>
           <w:lang w:val="en-US"/>
         </w:rPr>
@@ -659,6 +639,7 @@
           <w:numId w:val="1"/>
         </w:numPr>
         <w:spacing w:after="0"/>
+        <w:ind w:left="1701" w:firstLine="0"/>
         <w:rPr>
           <w:lang w:val="en-US"/>
         </w:rPr>
@@ -678,27 +659,16 @@
           <w:numId w:val="1"/>
         </w:numPr>
         <w:spacing w:after="0"/>
-        <w:rPr>
-          <w:lang w:val="en-US"/>
-        </w:rPr>
-      </w:pPr>
-      <w:r>
-        <w:rPr>
-          <w:lang w:val="en-US"/>
-        </w:rPr>
-        <w:t xml:space="preserve">Simple </w:t>
-      </w:r>
-      <w:r>
-        <w:rPr>
-          <w:lang w:val="en-US"/>
-        </w:rPr>
-        <w:t>data types</w:t>
-      </w:r>
-      <w:r>
-        <w:rPr>
-          <w:lang w:val="en-US"/>
-        </w:rPr>
-        <w:t xml:space="preserve"> of column (String/Date/Number) </w:t>
+        <w:ind w:left="1701" w:firstLine="0"/>
+        <w:rPr>
+          <w:lang w:val="en-US"/>
+        </w:rPr>
+      </w:pPr>
+      <w:r>
+        <w:rPr>
+          <w:lang w:val="en-US"/>
+        </w:rPr>
+        <w:t xml:space="preserve">Simple data types of column (String/Date/Number) </w:t>
       </w:r>
     </w:p>
     <w:p>
@@ -709,33 +679,22 @@
           <w:numId w:val="1"/>
         </w:numPr>
         <w:spacing w:after="0"/>
-        <w:rPr>
-          <w:lang w:val="en-US"/>
-        </w:rPr>
-      </w:pPr>
-      <w:r>
-        <w:rPr>
-          <w:lang w:val="en-US"/>
-        </w:rPr>
-        <w:t xml:space="preserve">Column and header </w:t>
-      </w:r>
-      <w:r>
-        <w:rPr>
-          <w:lang w:val="en-US"/>
-        </w:rPr>
-        <w:t>alignment</w:t>
-      </w:r>
-      <w:r>
-        <w:rPr>
-          <w:lang w:val="en-US"/>
-        </w:rPr>
-        <w:t xml:space="preserve"> </w:t>
+        <w:ind w:left="1701" w:firstLine="0"/>
+        <w:rPr>
+          <w:lang w:val="en-US"/>
+        </w:rPr>
+      </w:pPr>
+      <w:r>
+        <w:rPr>
+          <w:lang w:val="en-US"/>
+        </w:rPr>
+        <w:t xml:space="preserve">Column and header alignment </w:t>
       </w:r>
     </w:p>
     <w:p>
       <w:pPr>
         <w:spacing w:after="0"/>
-        <w:ind w:left="992"/>
+        <w:ind w:left="1701"/>
         <w:rPr>
           <w:rFonts w:ascii="Calibri" w:hAnsi="Calibri" w:cs="Calibri"/>
           <w:lang w:val="en-US"/>
@@ -751,19 +710,19 @@
     <w:p>
       <w:pPr>
         <w:pStyle w:val="Default"/>
-        <w:ind w:left="993" w:right="849"/>
-        <w:rPr>
-          <w:rFonts w:ascii="Calibri" w:hAnsi="Calibri" w:cs="Calibri"/>
-          <w:sz w:val="22"/>
-          <w:szCs w:val="22"/>
-          <w:lang w:val="en-US"/>
-        </w:rPr>
-      </w:pPr>
-    </w:p>
-    <w:p>
-      <w:pPr>
-        <w:pStyle w:val="Default"/>
-        <w:ind w:left="993" w:right="849"/>
+        <w:ind w:left="1701" w:right="849"/>
+        <w:rPr>
+          <w:rFonts w:ascii="Calibri" w:hAnsi="Calibri" w:cs="Calibri"/>
+          <w:sz w:val="22"/>
+          <w:szCs w:val="22"/>
+          <w:lang w:val="en-US"/>
+        </w:rPr>
+      </w:pPr>
+    </w:p>
+    <w:p>
+      <w:pPr>
+        <w:pStyle w:val="Default"/>
+        <w:ind w:left="1701" w:right="849"/>
         <w:rPr>
           <w:b/>
           <w:bCs/>
@@ -786,7 +745,7 @@
     <w:p>
       <w:pPr>
         <w:pStyle w:val="Default"/>
-        <w:ind w:left="993" w:right="849"/>
+        <w:ind w:left="1701" w:right="849"/>
         <w:rPr>
           <w:sz w:val="26"/>
           <w:szCs w:val="26"/>
@@ -796,7 +755,7 @@
     </w:p>
     <w:p>
       <w:pPr>
-        <w:ind w:left="993" w:right="849"/>
+        <w:ind w:left="1701" w:right="849"/>
         <w:rPr>
           <w:rFonts w:ascii="Calibri" w:hAnsi="Calibri" w:cs="Calibri"/>
           <w:lang w:val="en-US"/>
@@ -835,16 +794,16 @@
     </w:p>
     <w:p>
       <w:pPr>
-        <w:ind w:left="993" w:right="849"/>
-        <w:rPr>
-          <w:lang w:val="en-US"/>
-        </w:rPr>
-      </w:pPr>
-    </w:p>
-    <w:p>
-      <w:pPr>
-        <w:pStyle w:val="Default"/>
-        <w:ind w:left="993" w:right="849"/>
+        <w:ind w:left="1701" w:right="849"/>
+        <w:rPr>
+          <w:lang w:val="en-US"/>
+        </w:rPr>
+      </w:pPr>
+    </w:p>
+    <w:p>
+      <w:pPr>
+        <w:pStyle w:val="Default"/>
+        <w:ind w:left="1701" w:right="849"/>
         <w:rPr>
           <w:sz w:val="26"/>
           <w:szCs w:val="26"/>
@@ -872,19 +831,19 @@
     <w:p>
       <w:pPr>
         <w:pStyle w:val="Default"/>
-        <w:ind w:left="993" w:right="849"/>
-        <w:rPr>
-          <w:rFonts w:ascii="Calibri" w:hAnsi="Calibri" w:cs="Calibri"/>
-          <w:sz w:val="22"/>
-          <w:szCs w:val="22"/>
-          <w:lang w:val="en-US"/>
-        </w:rPr>
-      </w:pPr>
-    </w:p>
-    <w:p>
-      <w:pPr>
-        <w:pStyle w:val="Default"/>
-        <w:ind w:left="993" w:right="849"/>
+        <w:ind w:left="1701" w:right="849"/>
+        <w:rPr>
+          <w:rFonts w:ascii="Calibri" w:hAnsi="Calibri" w:cs="Calibri"/>
+          <w:sz w:val="22"/>
+          <w:szCs w:val="22"/>
+          <w:lang w:val="en-US"/>
+        </w:rPr>
+      </w:pPr>
+    </w:p>
+    <w:p>
+      <w:pPr>
+        <w:pStyle w:val="Default"/>
+        <w:ind w:left="1701" w:right="849"/>
         <w:rPr>
           <w:rFonts w:ascii="Calibri" w:hAnsi="Calibri" w:cs="Calibri"/>
           <w:sz w:val="22"/>
@@ -905,19 +864,19 @@
     <w:p>
       <w:pPr>
         <w:pStyle w:val="Default"/>
-        <w:ind w:left="993" w:right="849"/>
-        <w:rPr>
-          <w:rFonts w:ascii="Calibri" w:hAnsi="Calibri" w:cs="Calibri"/>
-          <w:sz w:val="22"/>
-          <w:szCs w:val="22"/>
-          <w:lang w:val="en-US"/>
-        </w:rPr>
-      </w:pPr>
-    </w:p>
-    <w:p>
-      <w:pPr>
-        <w:pStyle w:val="Default"/>
-        <w:ind w:left="993" w:right="849"/>
+        <w:ind w:left="1701" w:right="849"/>
+        <w:rPr>
+          <w:rFonts w:ascii="Calibri" w:hAnsi="Calibri" w:cs="Calibri"/>
+          <w:sz w:val="22"/>
+          <w:szCs w:val="22"/>
+          <w:lang w:val="en-US"/>
+        </w:rPr>
+      </w:pPr>
+    </w:p>
+    <w:p>
+      <w:pPr>
+        <w:pStyle w:val="Default"/>
+        <w:ind w:left="1701" w:right="849"/>
         <w:rPr>
           <w:sz w:val="26"/>
           <w:szCs w:val="26"/>
@@ -937,16 +896,16 @@
     </w:p>
     <w:p>
       <w:pPr>
-        <w:ind w:left="993" w:right="849"/>
-        <w:rPr>
-          <w:rFonts w:ascii="Calibri" w:hAnsi="Calibri" w:cs="Calibri"/>
-          <w:lang w:val="en-US"/>
-        </w:rPr>
-      </w:pPr>
-    </w:p>
-    <w:p>
-      <w:pPr>
-        <w:ind w:left="993" w:right="849"/>
+        <w:ind w:left="1701" w:right="849"/>
+        <w:rPr>
+          <w:rFonts w:ascii="Calibri" w:hAnsi="Calibri" w:cs="Calibri"/>
+          <w:lang w:val="en-US"/>
+        </w:rPr>
+      </w:pPr>
+    </w:p>
+    <w:p>
+      <w:pPr>
+        <w:ind w:left="1701" w:right="849"/>
         <w:rPr>
           <w:rFonts w:ascii="Calibri" w:hAnsi="Calibri" w:cs="Calibri"/>
           <w:lang w:val="en-US"/>
@@ -962,17 +921,17 @@
     </w:p>
     <w:p>
       <w:pPr>
-        <w:ind w:left="993" w:right="849"/>
-        <w:rPr>
-          <w:rFonts w:ascii="Calibri" w:hAnsi="Calibri" w:cs="Calibri"/>
-          <w:lang w:val="en-US"/>
-        </w:rPr>
-      </w:pPr>
-    </w:p>
-    <w:p>
-      <w:pPr>
-        <w:pStyle w:val="Default"/>
-        <w:ind w:left="993" w:right="849"/>
+        <w:ind w:left="1701" w:right="849"/>
+        <w:rPr>
+          <w:rFonts w:ascii="Calibri" w:hAnsi="Calibri" w:cs="Calibri"/>
+          <w:lang w:val="en-US"/>
+        </w:rPr>
+      </w:pPr>
+    </w:p>
+    <w:p>
+      <w:pPr>
+        <w:pStyle w:val="Default"/>
+        <w:ind w:left="1701" w:right="849"/>
         <w:rPr>
           <w:sz w:val="28"/>
           <w:szCs w:val="28"/>
@@ -993,19 +952,19 @@
     <w:p>
       <w:pPr>
         <w:pStyle w:val="Default"/>
-        <w:ind w:left="993" w:right="849"/>
-        <w:rPr>
-          <w:rFonts w:ascii="Calibri" w:hAnsi="Calibri" w:cs="Calibri"/>
-          <w:sz w:val="22"/>
-          <w:szCs w:val="22"/>
-          <w:lang w:val="en-US"/>
-        </w:rPr>
-      </w:pPr>
-    </w:p>
-    <w:p>
-      <w:pPr>
-        <w:pStyle w:val="Default"/>
-        <w:ind w:left="993" w:right="849"/>
+        <w:ind w:left="1701" w:right="849"/>
+        <w:rPr>
+          <w:rFonts w:ascii="Calibri" w:hAnsi="Calibri" w:cs="Calibri"/>
+          <w:sz w:val="22"/>
+          <w:szCs w:val="22"/>
+          <w:lang w:val="en-US"/>
+        </w:rPr>
+      </w:pPr>
+    </w:p>
+    <w:p>
+      <w:pPr>
+        <w:pStyle w:val="Default"/>
+        <w:ind w:left="1701" w:right="849"/>
         <w:rPr>
           <w:sz w:val="26"/>
           <w:szCs w:val="26"/>
@@ -1026,7 +985,7 @@
     <w:p>
       <w:pPr>
         <w:pStyle w:val="Default"/>
-        <w:ind w:left="993" w:right="849"/>
+        <w:ind w:left="1701" w:right="849"/>
         <w:rPr>
           <w:b/>
           <w:bCs/>
@@ -1039,7 +998,7 @@
     <w:p>
       <w:pPr>
         <w:pStyle w:val="Default"/>
-        <w:ind w:left="993" w:right="849"/>
+        <w:ind w:left="1701" w:right="849"/>
         <w:rPr>
           <w:sz w:val="22"/>
           <w:szCs w:val="22"/>
@@ -1072,7 +1031,7 @@
         <w:tabs>
           <w:tab w:val="left" w:pos="1418"/>
         </w:tabs>
-        <w:ind w:left="993" w:right="849"/>
+        <w:ind w:left="1701" w:right="849"/>
         <w:rPr>
           <w:noProof/>
           <w:lang w:val="en-US" w:eastAsia="de-AT"/>
@@ -1260,25 +1219,7 @@
           <w:szCs w:val="22"/>
           <w:lang w:val="en-US"/>
         </w:rPr>
-        <w:t xml:space="preserve"> </w:t>
-      </w:r>
-      <w:r>
-        <w:rPr>
-          <w:rFonts w:ascii="Calibri" w:hAnsi="Calibri" w:cs="Calibri"/>
-          <w:sz w:val="22"/>
-          <w:szCs w:val="22"/>
-          <w:lang w:val="en-US"/>
-        </w:rPr>
-        <w:t>IR_TO_XML package</w:t>
-      </w:r>
-      <w:r>
-        <w:rPr>
-          <w:rFonts w:ascii="Calibri" w:hAnsi="Calibri" w:cs="Calibri"/>
-          <w:sz w:val="22"/>
-          <w:szCs w:val="22"/>
-          <w:lang w:val="en-US"/>
-        </w:rPr>
-        <w:t xml:space="preserve">. </w:t>
+        <w:t xml:space="preserve"> IR_TO_XML package. </w:t>
       </w:r>
       <w:r>
         <w:rPr>
@@ -1474,6 +1415,7 @@
           <w:b w:val="0"/>
           <w:i/>
           <w:lang w:val="en"/>
+          <w:specVanish w:val="0"/>
         </w:rPr>
         <w:t>Manage Script Results</w:t>
       </w:r>
@@ -1638,7 +1580,7 @@
     <w:p>
       <w:pPr>
         <w:pStyle w:val="Default"/>
-        <w:ind w:left="993" w:right="849"/>
+        <w:ind w:left="1701" w:right="849"/>
         <w:rPr>
           <w:sz w:val="22"/>
           <w:szCs w:val="22"/>
@@ -1669,19 +1611,19 @@
     <w:p>
       <w:pPr>
         <w:pStyle w:val="Default"/>
-        <w:ind w:left="993" w:right="849"/>
-        <w:rPr>
-          <w:rFonts w:ascii="Calibri" w:hAnsi="Calibri" w:cs="Calibri"/>
-          <w:sz w:val="22"/>
-          <w:szCs w:val="22"/>
-          <w:lang w:val="en-US"/>
-        </w:rPr>
-      </w:pPr>
-    </w:p>
-    <w:p>
-      <w:pPr>
-        <w:pStyle w:val="Default"/>
-        <w:ind w:left="993" w:right="849"/>
+        <w:ind w:left="1701" w:right="849"/>
+        <w:rPr>
+          <w:rFonts w:ascii="Calibri" w:hAnsi="Calibri" w:cs="Calibri"/>
+          <w:sz w:val="22"/>
+          <w:szCs w:val="22"/>
+          <w:lang w:val="en-US"/>
+        </w:rPr>
+      </w:pPr>
+    </w:p>
+    <w:p>
+      <w:pPr>
+        <w:pStyle w:val="Default"/>
+        <w:ind w:left="1701" w:right="849"/>
         <w:rPr>
           <w:rFonts w:ascii="Calibri" w:hAnsi="Calibri" w:cs="Calibri"/>
           <w:sz w:val="22"/>
@@ -1827,7 +1769,7 @@
     <w:p>
       <w:pPr>
         <w:pStyle w:val="Default"/>
-        <w:ind w:left="993" w:right="849"/>
+        <w:ind w:left="1701" w:right="849"/>
         <w:rPr>
           <w:b/>
           <w:bCs/>
@@ -1886,29 +1828,18 @@
           <w:ilvl w:val="0"/>
           <w:numId w:val="2"/>
         </w:numPr>
-        <w:ind w:left="1701" w:right="849"/>
-        <w:rPr>
-          <w:rFonts w:ascii="Calibri" w:hAnsi="Calibri" w:cs="Calibri"/>
-          <w:sz w:val="22"/>
-          <w:szCs w:val="22"/>
-          <w:lang w:val="en-US"/>
-        </w:rPr>
-      </w:pPr>
-      <w:r>
-        <w:rPr>
-          <w:rFonts w:ascii="Calibri" w:hAnsi="Calibri" w:cs="Calibri"/>
-          <w:lang w:val="en-US"/>
-        </w:rPr>
-        <w:t>First you must create button that will be started plugin.</w:t>
-      </w:r>
-      <w:r>
-        <w:rPr>
-          <w:rFonts w:ascii="Calibri" w:hAnsi="Calibri" w:cs="Calibri"/>
-          <w:sz w:val="22"/>
-          <w:szCs w:val="22"/>
-          <w:lang w:val="en-US"/>
-        </w:rPr>
-        <w:t xml:space="preserve"> </w:t>
+        <w:ind w:left="1701" w:right="849" w:firstLine="0"/>
+        <w:rPr>
+          <w:rFonts w:ascii="Calibri" w:hAnsi="Calibri" w:cs="Calibri"/>
+          <w:lang w:val="en-US"/>
+        </w:rPr>
+      </w:pPr>
+      <w:r>
+        <w:rPr>
+          <w:rFonts w:ascii="Calibri" w:hAnsi="Calibri" w:cs="Calibri"/>
+          <w:lang w:val="en-US"/>
+        </w:rPr>
+        <w:t xml:space="preserve">First you must create button that will be started plugin. </w:t>
       </w:r>
     </w:p>
     <w:p>
@@ -1916,6 +1847,8 @@
         <w:rPr>
           <w:rFonts w:ascii="Calibri" w:hAnsi="Calibri" w:cs="Calibri"/>
           <w:color w:val="000000"/>
+          <w:sz w:val="24"/>
+          <w:szCs w:val="24"/>
           <w:lang w:val="en-US"/>
         </w:rPr>
       </w:pPr>
@@ -2476,7 +2409,7 @@
           <w:ilvl w:val="0"/>
           <w:numId w:val="2"/>
         </w:numPr>
-        <w:ind w:right="849"/>
+        <w:ind w:left="1701" w:right="849" w:firstLine="0"/>
         <w:rPr>
           <w:rFonts w:ascii="Calibri" w:hAnsi="Calibri" w:cs="Calibri"/>
           <w:lang w:val="en-US"/>
@@ -3516,7 +3449,7 @@
     <w:p>
       <w:pPr>
         <w:pStyle w:val="Default"/>
-        <w:ind w:left="993" w:right="849"/>
+        <w:ind w:left="1701" w:right="849"/>
         <w:rPr>
           <w:sz w:val="26"/>
           <w:szCs w:val="26"/>
@@ -3536,7 +3469,7 @@
     </w:p>
     <w:p>
       <w:pPr>
-        <w:ind w:left="993" w:right="849"/>
+        <w:ind w:left="1701" w:right="849"/>
         <w:rPr>
           <w:lang w:val="en-US"/>
         </w:rPr>
@@ -3545,7 +3478,7 @@
     <w:p>
       <w:pPr>
         <w:spacing w:after="0"/>
-        <w:ind w:left="993" w:right="849"/>
+        <w:ind w:left="1701" w:right="849"/>
         <w:rPr>
           <w:b/>
           <w:sz w:val="24"/>
@@ -3564,7 +3497,7 @@
     <w:p>
       <w:pPr>
         <w:spacing w:after="0"/>
-        <w:ind w:left="993" w:right="849"/>
+        <w:ind w:left="1701" w:right="849"/>
         <w:rPr>
           <w:lang w:val="en-US"/>
         </w:rPr>
@@ -3579,7 +3512,7 @@
     <w:p>
       <w:pPr>
         <w:spacing w:after="0"/>
-        <w:ind w:left="992" w:right="851"/>
+        <w:ind w:left="1701" w:right="851"/>
         <w:rPr>
           <w:lang w:val="en-US"/>
         </w:rPr>
@@ -3593,7 +3526,7 @@
     </w:p>
     <w:p>
       <w:pPr>
-        <w:ind w:left="993" w:right="849"/>
+        <w:ind w:left="1701" w:right="849"/>
         <w:rPr>
           <w:b/>
           <w:sz w:val="24"/>
@@ -3604,7 +3537,7 @@
     <w:p>
       <w:pPr>
         <w:spacing w:after="0"/>
-        <w:ind w:left="993" w:right="849"/>
+        <w:ind w:left="1701" w:right="849"/>
         <w:rPr>
           <w:b/>
           <w:sz w:val="24"/>
@@ -3623,7 +3556,7 @@
     <w:p>
       <w:pPr>
         <w:spacing w:after="0"/>
-        <w:ind w:left="992" w:right="851"/>
+        <w:ind w:left="1701" w:right="851"/>
         <w:rPr>
           <w:lang w:val="en-US"/>
         </w:rPr>
@@ -3634,12 +3567,322 @@
         </w:rPr>
         <w:t xml:space="preserve">Include all items that belongs current page with their values in XML. </w:t>
       </w:r>
+      <w:r>
+        <w:rPr>
+          <w:lang w:val="en-US"/>
+        </w:rPr>
+        <w:t xml:space="preserve">When </w:t>
+      </w:r>
+      <w:r>
+        <w:rPr>
+          <w:lang w:val="en-US"/>
+        </w:rPr>
+        <w:t xml:space="preserve">"Item to Return" </w:t>
+      </w:r>
+      <w:r>
+        <w:rPr>
+          <w:lang w:val="en-US"/>
+        </w:rPr>
+        <w:t xml:space="preserve">is not null they </w:t>
+      </w:r>
+      <w:r>
+        <w:rPr>
+          <w:lang w:val="en-US"/>
+        </w:rPr>
+        <w:t xml:space="preserve">will </w:t>
+      </w:r>
+      <w:r>
+        <w:rPr>
+          <w:lang w:val="en-US"/>
+        </w:rPr>
+        <w:t xml:space="preserve">not </w:t>
+      </w:r>
+      <w:r>
+        <w:rPr>
+          <w:lang w:val="en-US"/>
+        </w:rPr>
+        <w:t>include</w:t>
+      </w:r>
+      <w:r>
+        <w:rPr>
+          <w:lang w:val="en-US"/>
+        </w:rPr>
+        <w:t>.</w:t>
+      </w:r>
+    </w:p>
+    <w:p>
+      <w:pPr>
+        <w:spacing w:after="0"/>
+        <w:ind w:left="1701" w:right="851"/>
+        <w:rPr>
+          <w:lang w:val="en-US"/>
+        </w:rPr>
+      </w:pPr>
+    </w:p>
+    <w:p>
+      <w:pPr>
+        <w:spacing w:after="0"/>
+        <w:ind w:left="1701" w:right="851"/>
+        <w:rPr>
+          <w:b/>
+          <w:sz w:val="24"/>
+          <w:lang w:val="en-US"/>
+        </w:rPr>
+      </w:pPr>
+      <w:r>
+        <w:rPr>
+          <w:b/>
+          <w:sz w:val="24"/>
+          <w:lang w:val="en-US"/>
+        </w:rPr>
+        <w:t>List of Items to Include</w:t>
+      </w:r>
+    </w:p>
+    <w:p>
+      <w:pPr>
+        <w:spacing w:after="0"/>
+        <w:ind w:left="1701" w:right="851"/>
+        <w:rPr>
+          <w:lang w:val="en-US"/>
+        </w:rPr>
+      </w:pPr>
+      <w:r>
+        <w:rPr>
+          <w:lang w:val="en-US"/>
+        </w:rPr>
+        <w:t xml:space="preserve">Comma </w:t>
+      </w:r>
+      <w:r>
+        <w:rPr>
+          <w:lang w:val="en-US"/>
+        </w:rPr>
+        <w:t>decimeters</w:t>
+      </w:r>
+      <w:r>
+        <w:rPr>
+          <w:lang w:val="en-US"/>
+        </w:rPr>
+        <w:t xml:space="preserve"> list of page or application item </w:t>
+      </w:r>
+      <w:r>
+        <w:rPr>
+          <w:lang w:val="en-US"/>
+        </w:rPr>
+        <w:t>with their values</w:t>
+      </w:r>
+      <w:r>
+        <w:rPr>
+          <w:lang w:val="en-US"/>
+        </w:rPr>
+        <w:t xml:space="preserve"> </w:t>
+      </w:r>
+      <w:r>
+        <w:rPr>
+          <w:lang w:val="en-US"/>
+        </w:rPr>
+        <w:t>to be included in XML.</w:t>
+      </w:r>
+      <w:r>
+        <w:rPr>
+          <w:lang w:val="en-US"/>
+        </w:rPr>
+        <w:t xml:space="preserve"> </w:t>
+      </w:r>
+      <w:r>
+        <w:rPr>
+          <w:lang w:val="en-US"/>
+        </w:rPr>
+        <w:t xml:space="preserve">When </w:t>
+      </w:r>
+      <w:r>
+        <w:rPr>
+          <w:lang w:val="en-US"/>
+        </w:rPr>
+        <w:t xml:space="preserve">"Item to Return" </w:t>
+      </w:r>
+      <w:r>
+        <w:rPr>
+          <w:lang w:val="en-US"/>
+        </w:rPr>
+        <w:t xml:space="preserve">is not null they </w:t>
+      </w:r>
+      <w:r>
+        <w:rPr>
+          <w:lang w:val="en-US"/>
+        </w:rPr>
+        <w:t xml:space="preserve">will </w:t>
+      </w:r>
+      <w:r>
+        <w:rPr>
+          <w:lang w:val="en-US"/>
+        </w:rPr>
+        <w:t>not include</w:t>
+      </w:r>
+      <w:r>
+        <w:rPr>
+          <w:lang w:val="en-US"/>
+        </w:rPr>
+        <w:t>.</w:t>
+      </w:r>
+    </w:p>
+    <w:p>
+      <w:pPr>
+        <w:spacing w:after="0"/>
+        <w:ind w:left="1701" w:right="851"/>
+        <w:rPr>
+          <w:lang w:val="en-US"/>
+        </w:rPr>
+      </w:pPr>
+    </w:p>
+    <w:p>
+      <w:pPr>
+        <w:spacing w:after="0"/>
+        <w:ind w:left="1701" w:right="851"/>
+        <w:rPr>
+          <w:lang w:val="en-US"/>
+        </w:rPr>
+      </w:pPr>
+    </w:p>
+    <w:p>
+      <w:pPr>
+        <w:spacing w:after="0"/>
+        <w:ind w:left="1701" w:right="851"/>
+        <w:rPr>
+          <w:b/>
+          <w:sz w:val="24"/>
+          <w:szCs w:val="24"/>
+          <w:lang w:val="en-US"/>
+        </w:rPr>
+      </w:pPr>
+      <w:r>
+        <w:rPr>
+          <w:b/>
+          <w:sz w:val="24"/>
+          <w:szCs w:val="24"/>
+          <w:lang w:val="en-US"/>
+        </w:rPr>
+        <w:t>Item to Return</w:t>
+      </w:r>
+    </w:p>
+    <w:p>
+      <w:pPr>
+        <w:spacing w:after="0"/>
+        <w:ind w:left="1701" w:right="851"/>
+        <w:rPr>
+          <w:lang w:val="en-US"/>
+        </w:rPr>
+      </w:pPr>
       <w:proofErr w:type="gramStart"/>
       <w:r>
         <w:rPr>
           <w:lang w:val="en-US"/>
         </w:rPr>
-        <w:t>Can be used to dis</w:t>
+        <w:t xml:space="preserve">Item where XML-data or </w:t>
+      </w:r>
+      <w:proofErr w:type="spellStart"/>
+      <w:r>
+        <w:rPr>
+          <w:lang w:val="en-US"/>
+        </w:rPr>
+        <w:t>SQl</w:t>
+      </w:r>
+      <w:proofErr w:type="spellEnd"/>
+      <w:r>
+        <w:rPr>
+          <w:lang w:val="en-US"/>
+        </w:rPr>
+        <w:t>-query will be saved.</w:t>
+      </w:r>
+      <w:proofErr w:type="gramEnd"/>
+      <w:r>
+        <w:rPr>
+          <w:lang w:val="en-US"/>
+        </w:rPr>
+        <w:t xml:space="preserve"> Data greater 32k will be truncated.</w:t>
+      </w:r>
+    </w:p>
+    <w:p>
+      <w:pPr>
+        <w:spacing w:after="0"/>
+        <w:ind w:left="1701" w:right="851"/>
+        <w:rPr>
+          <w:lang w:val="en-US"/>
+        </w:rPr>
+      </w:pPr>
+      <w:r>
+        <w:rPr>
+          <w:lang w:val="en-US"/>
+        </w:rPr>
+        <w:t>When nul</w:t>
+      </w:r>
+      <w:r>
+        <w:rPr>
+          <w:lang w:val="en-US"/>
+        </w:rPr>
+        <w:t>l</w:t>
+      </w:r>
+      <w:r>
+        <w:rPr>
+          <w:lang w:val="en-US"/>
+        </w:rPr>
+        <w:t xml:space="preserve"> - result will be downloaded as file. </w:t>
+      </w:r>
+      <w:proofErr w:type="spellStart"/>
+      <w:r>
+        <w:rPr>
+          <w:lang w:val="en-US"/>
+        </w:rPr>
+        <w:t>Filesize</w:t>
+      </w:r>
+      <w:proofErr w:type="spellEnd"/>
+      <w:r>
+        <w:rPr>
+          <w:lang w:val="en-US"/>
+        </w:rPr>
+        <w:t xml:space="preserve"> do not have 32k restriction.</w:t>
+      </w:r>
+    </w:p>
+    <w:p>
+      <w:pPr>
+        <w:spacing w:after="0"/>
+        <w:ind w:left="1701" w:right="851"/>
+        <w:rPr>
+          <w:lang w:val="en-US"/>
+        </w:rPr>
+      </w:pPr>
+    </w:p>
+    <w:p>
+      <w:pPr>
+        <w:spacing w:after="0"/>
+        <w:ind w:left="1701" w:right="851"/>
+        <w:rPr>
+          <w:b/>
+          <w:sz w:val="24"/>
+          <w:lang w:val="en-US"/>
+        </w:rPr>
+      </w:pPr>
+      <w:r>
+        <w:rPr>
+          <w:b/>
+          <w:sz w:val="24"/>
+          <w:lang w:val="en-US"/>
+        </w:rPr>
+        <w:t>Maximum Rows</w:t>
+      </w:r>
+    </w:p>
+    <w:p>
+      <w:pPr>
+        <w:spacing w:after="0"/>
+        <w:ind w:left="1701" w:right="851"/>
+        <w:rPr>
+          <w:lang w:val="en-US"/>
+        </w:rPr>
+      </w:pPr>
+      <w:r>
+        <w:rPr>
+          <w:lang w:val="en-US"/>
+        </w:rPr>
+        <w:t>Rows grater this value will b</w:t>
       </w:r>
       <w:bookmarkStart w:id="0" w:name="_GoBack"/>
       <w:bookmarkEnd w:id="0"/>
@@ -3647,273 +3890,48 @@
         <w:rPr>
           <w:lang w:val="en-US"/>
         </w:rPr>
-        <w:t>play parameters of Interactive Report.</w:t>
+        <w:t xml:space="preserve">e not exported. </w:t>
+      </w:r>
+    </w:p>
+    <w:p>
+      <w:pPr>
+        <w:spacing w:after="0"/>
+        <w:ind w:left="1701" w:right="851"/>
+        <w:rPr>
+          <w:lang w:val="en-US"/>
+        </w:rPr>
+      </w:pPr>
+      <w:r>
+        <w:rPr>
+          <w:lang w:val="en-US"/>
+        </w:rPr>
+        <w:t xml:space="preserve">To export all </w:t>
+      </w:r>
+      <w:proofErr w:type="gramStart"/>
+      <w:r>
+        <w:rPr>
+          <w:lang w:val="en-US"/>
+        </w:rPr>
+        <w:t>rows  set</w:t>
       </w:r>
       <w:proofErr w:type="gramEnd"/>
-    </w:p>
-    <w:p>
-      <w:pPr>
-        <w:spacing w:after="0"/>
-        <w:ind w:left="992" w:right="851"/>
-        <w:rPr>
-          <w:lang w:val="en-US"/>
-        </w:rPr>
-      </w:pPr>
-      <w:r>
-        <w:rPr>
-          <w:lang w:val="en-US"/>
-        </w:rPr>
-        <w:t>"Item to Return" will be excluded from export.</w:t>
-      </w:r>
-    </w:p>
-    <w:p>
-      <w:pPr>
-        <w:spacing w:after="0"/>
-        <w:ind w:left="992" w:right="851"/>
-        <w:rPr>
-          <w:lang w:val="en-US"/>
-        </w:rPr>
-      </w:pPr>
-    </w:p>
-    <w:p>
-      <w:pPr>
-        <w:spacing w:after="0"/>
-        <w:ind w:left="992" w:right="851"/>
-        <w:rPr>
-          <w:b/>
-          <w:sz w:val="24"/>
-          <w:lang w:val="en-US"/>
-        </w:rPr>
-      </w:pPr>
-      <w:r>
-        <w:rPr>
-          <w:b/>
-          <w:sz w:val="24"/>
-          <w:lang w:val="en-US"/>
-        </w:rPr>
-        <w:t>List of Items to Include</w:t>
-      </w:r>
-    </w:p>
-    <w:p>
-      <w:pPr>
-        <w:spacing w:after="0"/>
-        <w:ind w:left="992" w:right="851"/>
-        <w:rPr>
-          <w:lang w:val="en-US"/>
-        </w:rPr>
-      </w:pPr>
-      <w:r>
-        <w:rPr>
-          <w:lang w:val="en-US"/>
-        </w:rPr>
-        <w:t xml:space="preserve">Comma </w:t>
-      </w:r>
-      <w:r>
-        <w:rPr>
-          <w:lang w:val="en-US"/>
-        </w:rPr>
-        <w:t>decimeters</w:t>
-      </w:r>
-      <w:r>
-        <w:rPr>
-          <w:lang w:val="en-US"/>
-        </w:rPr>
-        <w:t xml:space="preserve"> list of page or application item to be included in XML.</w:t>
-      </w:r>
-    </w:p>
-    <w:p>
-      <w:pPr>
-        <w:spacing w:after="0"/>
-        <w:ind w:left="992" w:right="851"/>
-        <w:rPr>
-          <w:lang w:val="en-US"/>
-        </w:rPr>
-      </w:pPr>
-      <w:r>
-        <w:rPr>
-          <w:lang w:val="en-US"/>
-        </w:rPr>
-        <w:t>"Item to Return" is automatically excluded from export.</w:t>
-      </w:r>
-    </w:p>
-    <w:p>
-      <w:pPr>
-        <w:spacing w:after="0"/>
-        <w:ind w:left="992" w:right="851"/>
-        <w:rPr>
-          <w:lang w:val="en-US"/>
-        </w:rPr>
-      </w:pPr>
-    </w:p>
-    <w:p>
-      <w:pPr>
-        <w:spacing w:after="0"/>
-        <w:ind w:left="992" w:right="851"/>
-        <w:rPr>
-          <w:b/>
-          <w:sz w:val="24"/>
-          <w:szCs w:val="24"/>
-          <w:lang w:val="en-US"/>
-        </w:rPr>
-      </w:pPr>
-      <w:r>
-        <w:rPr>
-          <w:b/>
-          <w:sz w:val="24"/>
-          <w:szCs w:val="24"/>
-          <w:lang w:val="en-US"/>
-        </w:rPr>
-        <w:t>Item to Return</w:t>
-      </w:r>
-    </w:p>
-    <w:p>
-      <w:pPr>
-        <w:spacing w:after="0"/>
-        <w:ind w:left="992" w:right="851"/>
-        <w:rPr>
-          <w:lang w:val="en-US"/>
-        </w:rPr>
-      </w:pPr>
-      <w:proofErr w:type="gramStart"/>
-      <w:r>
-        <w:rPr>
-          <w:lang w:val="en-US"/>
-        </w:rPr>
-        <w:t xml:space="preserve">Item where XML-data or </w:t>
-      </w:r>
-      <w:proofErr w:type="spellStart"/>
-      <w:r>
-        <w:rPr>
-          <w:lang w:val="en-US"/>
-        </w:rPr>
-        <w:t>SQl</w:t>
-      </w:r>
-      <w:proofErr w:type="spellEnd"/>
-      <w:r>
-        <w:rPr>
-          <w:lang w:val="en-US"/>
-        </w:rPr>
-        <w:t>-query will be saved.</w:t>
-      </w:r>
-      <w:proofErr w:type="gramEnd"/>
-      <w:r>
-        <w:rPr>
-          <w:lang w:val="en-US"/>
-        </w:rPr>
-        <w:t xml:space="preserve"> Data greater 32k will be truncated.</w:t>
-      </w:r>
-    </w:p>
-    <w:p>
-      <w:pPr>
-        <w:spacing w:after="0"/>
-        <w:ind w:left="992" w:right="851"/>
-        <w:rPr>
-          <w:lang w:val="en-US"/>
-        </w:rPr>
-      </w:pPr>
-      <w:r>
-        <w:rPr>
-          <w:lang w:val="en-US"/>
-        </w:rPr>
-        <w:t>When nul</w:t>
-      </w:r>
-      <w:r>
-        <w:rPr>
-          <w:lang w:val="en-US"/>
-        </w:rPr>
-        <w:t>l</w:t>
-      </w:r>
-      <w:r>
-        <w:rPr>
-          <w:lang w:val="en-US"/>
-        </w:rPr>
-        <w:t xml:space="preserve"> - result will be downloaded as file. </w:t>
-      </w:r>
-      <w:proofErr w:type="spellStart"/>
-      <w:r>
-        <w:rPr>
-          <w:lang w:val="en-US"/>
-        </w:rPr>
-        <w:t>Filesize</w:t>
-      </w:r>
-      <w:proofErr w:type="spellEnd"/>
-      <w:r>
-        <w:rPr>
-          <w:lang w:val="en-US"/>
-        </w:rPr>
-        <w:t xml:space="preserve"> do not have 32k restriction.</w:t>
-      </w:r>
-    </w:p>
-    <w:p>
-      <w:pPr>
-        <w:spacing w:after="0"/>
-        <w:ind w:left="992" w:right="851"/>
-        <w:rPr>
-          <w:lang w:val="en-US"/>
-        </w:rPr>
-      </w:pPr>
-    </w:p>
-    <w:p>
-      <w:pPr>
-        <w:spacing w:after="0"/>
-        <w:ind w:left="992" w:right="851"/>
-        <w:rPr>
-          <w:b/>
-          <w:sz w:val="24"/>
-          <w:lang w:val="en-US"/>
-        </w:rPr>
-      </w:pPr>
-      <w:r>
-        <w:rPr>
-          <w:b/>
-          <w:sz w:val="24"/>
-          <w:lang w:val="en-US"/>
-        </w:rPr>
-        <w:t>Maximum Rows</w:t>
-      </w:r>
-    </w:p>
-    <w:p>
-      <w:pPr>
-        <w:spacing w:after="0"/>
-        <w:ind w:left="992" w:right="851"/>
-        <w:rPr>
-          <w:lang w:val="en-US"/>
-        </w:rPr>
-      </w:pPr>
-      <w:r>
-        <w:rPr>
-          <w:lang w:val="en-US"/>
-        </w:rPr>
-        <w:t xml:space="preserve">Rows grater this value will be not exported. </w:t>
-      </w:r>
-    </w:p>
-    <w:p>
-      <w:pPr>
-        <w:spacing w:after="0"/>
-        <w:ind w:left="992" w:right="851"/>
-        <w:rPr>
-          <w:lang w:val="en-US"/>
-        </w:rPr>
-      </w:pPr>
-      <w:r>
-        <w:rPr>
-          <w:lang w:val="en-US"/>
-        </w:rPr>
-        <w:t xml:space="preserve">To export all </w:t>
-      </w:r>
-      <w:proofErr w:type="gramStart"/>
-      <w:r>
-        <w:rPr>
-          <w:lang w:val="en-US"/>
-        </w:rPr>
-        <w:t>rows  set</w:t>
-      </w:r>
-      <w:proofErr w:type="gramEnd"/>
-      <w:r>
-        <w:rPr>
-          <w:lang w:val="en-US"/>
-        </w:rPr>
-        <w:t xml:space="preserve"> value of 1000000000.</w:t>
+      <w:r>
+        <w:rPr>
+          <w:lang w:val="en-US"/>
+        </w:rPr>
+        <w:t xml:space="preserve"> value </w:t>
+      </w:r>
+      <w:r>
+        <w:rPr>
+          <w:lang w:val="en-US"/>
+        </w:rPr>
+        <w:t>to</w:t>
+      </w:r>
+      <w:r>
+        <w:rPr>
+          <w:lang w:val="en-US"/>
+        </w:rPr>
+        <w:t xml:space="preserve"> 1000000000.</w:t>
       </w:r>
     </w:p>
     <w:sectPr>
@@ -3966,7 +3984,7 @@
       <w:pBdr>
         <w:top w:val="single" w:sz="18" w:space="1" w:color="548DD4" w:themeColor="text2" w:themeTint="99"/>
       </w:pBdr>
-      <w:ind w:firstLine="708"/>
+      <w:ind w:firstLine="1701"/>
       <w:rPr>
         <w:rFonts w:ascii="Arial Black" w:hAnsi="Arial Black"/>
         <w:lang w:val="en-US"/>
@@ -4017,30 +4035,6 @@
         <w:lang w:val="en-US"/>
       </w:rPr>
       <w:t xml:space="preserve"> </w:t>
-    </w:r>
-    <w:r>
-      <w:rPr>
-        <w:b w:val="0"/>
-        <w:bCs w:val="0"/>
-        <w:i/>
-        <w:iCs/>
-        <w:sz w:val="23"/>
-        <w:szCs w:val="23"/>
-        <w:lang w:val="en-US"/>
-      </w:rPr>
-      <w:tab/>
-    </w:r>
-    <w:r>
-      <w:rPr>
-        <w:b w:val="0"/>
-        <w:bCs w:val="0"/>
-        <w:i/>
-        <w:iCs/>
-        <w:sz w:val="23"/>
-        <w:szCs w:val="23"/>
-        <w:lang w:val="en-US"/>
-      </w:rPr>
-      <w:tab/>
     </w:r>
     <w:r>
       <w:rPr>
@@ -4142,7 +4136,7 @@
         <w:noProof/>
         <w:lang w:val="en-US"/>
       </w:rPr>
-      <w:t>9</w:t>
+      <w:t>1</w:t>
     </w:r>
     <w:r>
       <w:rPr>
@@ -4194,7 +4188,7 @@
       <w:pBdr>
         <w:bottom w:val="single" w:sz="18" w:space="1" w:color="548DD4" w:themeColor="text2" w:themeTint="99"/>
       </w:pBdr>
-      <w:ind w:firstLine="993"/>
+      <w:ind w:firstLine="1701"/>
       <w:rPr>
         <w:rFonts w:ascii="Arial Black" w:hAnsi="Arial Black"/>
         <w:lang w:val="en-US"/>
@@ -4618,6 +4612,7 @@
   <w:style w:type="character" w:default="1" w:styleId="Absatz-Standardschriftart">
     <w:name w:val="Default Paragraph Font"/>
     <w:uiPriority w:val="1"/>
+    <w:semiHidden/>
     <w:unhideWhenUsed/>
   </w:style>
   <w:style w:type="table" w:default="1" w:styleId="NormaleTabelle">
@@ -5001,6 +4996,7 @@
   <w:style w:type="character" w:default="1" w:styleId="Absatz-Standardschriftart">
     <w:name w:val="Default Paragraph Font"/>
     <w:uiPriority w:val="1"/>
+    <w:semiHidden/>
     <w:unhideWhenUsed/>
   </w:style>
   <w:style w:type="table" w:default="1" w:styleId="NormaleTabelle">
@@ -5488,7 +5484,7 @@
 </file>
 
 <file path=customXml/itemProps1.xml><?xml version="1.0" encoding="utf-8"?>
-<ds:datastoreItem xmlns:ds="http://schemas.openxmlformats.org/officeDocument/2006/customXml" ds:itemID="{7F8EFB60-F166-4E9D-B748-41AA4E7820D2}">
+<ds:datastoreItem xmlns:ds="http://schemas.openxmlformats.org/officeDocument/2006/customXml" ds:itemID="{84436DEC-3710-41A0-9C38-575C68E74AA1}">
   <ds:schemaRefs>
     <ds:schemaRef ds:uri="http://schemas.openxmlformats.org/officeDocument/2006/bibliography"/>
   </ds:schemaRefs>

</xml_diff>